<commit_message>
New error (#8) discovered
This error is caused by the destination folder not existing and the script attempting to compair the source and destination folders when the DestinationFiles varaible is null.
</commit_message>
<xml_diff>
--- a/Todo.docx
+++ b/Todo.docx
@@ -425,10 +425,7 @@
         <w:t>In addition</w:t>
       </w:r>
       <w:r>
-        <w:t>, if a</w:t>
-      </w:r>
-      <w:r>
-        <w:t xml:space="preserve"> new set of destination paths </w:t>
+        <w:t xml:space="preserve">, if a new set of destination paths </w:t>
       </w:r>
       <w:proofErr w:type="gramStart"/>
       <w:r>
@@ -443,12 +440,243 @@
       </w:r>
       <w:r>
         <w:t>.</w:t>
+      </w:r>
+    </w:p>
+    <w:p>
+      <w:pPr>
+        <w:pStyle w:val="ListParagraph"/>
+        <w:numPr>
+          <w:ilvl w:val="0"/>
+          <w:numId w:val="4"/>
+        </w:numPr>
+      </w:pPr>
+      <w:r>
+        <w:t>There is a bug on the line 446 of the file “AutoBackup.ps1”, I.E. the code “</w:t>
+      </w:r>
+      <w:r>
+        <w:t>$</w:t>
+      </w:r>
+      <w:proofErr w:type="spellStart"/>
+      <w:r>
+        <w:t>FileCount</w:t>
+      </w:r>
+      <w:proofErr w:type="spellEnd"/>
+      <w:r>
+        <w:t xml:space="preserve"> = Compare-Object -</w:t>
+      </w:r>
+      <w:proofErr w:type="spellStart"/>
+      <w:r>
+        <w:t>ReferenceObject</w:t>
+      </w:r>
+      <w:proofErr w:type="spellEnd"/>
+      <w:r>
+        <w:t xml:space="preserve"> $</w:t>
+      </w:r>
+      <w:proofErr w:type="spellStart"/>
+      <w:r>
+        <w:t>SourceFiles</w:t>
+      </w:r>
+      <w:proofErr w:type="spellEnd"/>
+      <w:r>
+        <w:t xml:space="preserve"> -</w:t>
+      </w:r>
+      <w:proofErr w:type="spellStart"/>
+      <w:r>
+        <w:t>DifferenceObject</w:t>
+      </w:r>
+      <w:proofErr w:type="spellEnd"/>
+      <w:r>
+        <w:t xml:space="preserve"> $</w:t>
+      </w:r>
+      <w:proofErr w:type="spellStart"/>
+      <w:r>
+        <w:t>DestinationFiles</w:t>
+      </w:r>
+      <w:proofErr w:type="spellEnd"/>
+      <w:r>
+        <w:t xml:space="preserve"> </w:t>
+      </w:r>
+      <w:r>
+        <w:t>-</w:t>
+      </w:r>
+      <w:proofErr w:type="spellStart"/>
+      <w:r>
+        <w:t>IncludeEqual</w:t>
+      </w:r>
+      <w:proofErr w:type="spellEnd"/>
+      <w:r>
+        <w:t xml:space="preserve"> |” because it is </w:t>
+      </w:r>
+      <w:r>
+        <w:t>saying,</w:t>
+      </w:r>
+      <w:r>
+        <w:t xml:space="preserve"> “</w:t>
+      </w:r>
+      <w:r>
+        <w:t>Cannot bind argument to parameter '</w:t>
+      </w:r>
+      <w:proofErr w:type="spellStart"/>
+      <w:r>
+        <w:t>DifferenceObject</w:t>
+      </w:r>
+      <w:proofErr w:type="spellEnd"/>
+      <w:r>
+        <w:t>' because it is null.</w:t>
+      </w:r>
+      <w:r>
+        <w:t>”</w:t>
+      </w:r>
+      <w:r>
+        <w:t xml:space="preserve">  The cause of this is </w:t>
+      </w:r>
+      <w:r>
+        <w:t>because;</w:t>
+      </w:r>
+      <w:r>
+        <w:t xml:space="preserve"> the destination path does not</w:t>
+      </w:r>
+      <w:r>
+        <w:t xml:space="preserve"> exist.</w:t>
+      </w:r>
+      <w:r>
+        <w:br/>
+        <w:t xml:space="preserve">What I am thinking about implementing might fix this issue, instead of using Compare-Object to </w:t>
+      </w:r>
+      <w:r>
+        <w:lastRenderedPageBreak/>
+        <w:t>check to get a list of unique files discovered, we use what we have above inside the above if else statement and while we go through the items, we compare them to the other folder to check to see if they exist.  If they do exist, we increment a counter to say</w:t>
+      </w:r>
+      <w:r>
+        <w:t xml:space="preserve"> there is a matching pair, and if there is not then, we increment a different counter saying i</w:t>
+      </w:r>
+      <w:r>
+        <w:t>t only exists inside the source/destination</w:t>
+      </w:r>
+      <w:r>
+        <w:t xml:space="preserve"> folder</w:t>
+      </w:r>
+      <w:r>
+        <w:t>.</w:t>
+      </w:r>
+      <w:r>
+        <w:t xml:space="preserve">  As shown in the below images</w:t>
+      </w:r>
+      <w:proofErr w:type="gramStart"/>
+      <w:r>
+        <w:t>:</w:t>
+      </w:r>
+      <w:proofErr w:type="gramEnd"/>
+      <w:r>
+        <w:br/>
+      </w:r>
+      <w:r>
+        <w:rPr>
+          <w:color w:val="FF0000"/>
+        </w:rPr>
+        <w:t>Compare-Object: C:\Users\&lt;user&gt;\Desktop\Auto-Backup-Utility\AutoBackup.ps1:446</w:t>
+      </w:r>
+      <w:r>
+        <w:br/>
+      </w:r>
+      <w:r>
+        <w:drawing>
+          <wp:inline distT="0" distB="0" distL="0" distR="0" wp14:anchorId="763F14D6" wp14:editId="7B64BE7C">
+            <wp:extent cx="5943600" cy="1727200"/>
+            <wp:effectExtent l="0" t="0" r="0" b="6350"/>
+            <wp:docPr id="4" name="Picture 4"/>
+            <wp:cNvGraphicFramePr>
+              <a:graphicFrameLocks xmlns:a="http://schemas.openxmlformats.org/drawingml/2006/main" noChangeAspect="1"/>
+            </wp:cNvGraphicFramePr>
+            <a:graphic xmlns:a="http://schemas.openxmlformats.org/drawingml/2006/main">
+              <a:graphicData uri="http://schemas.openxmlformats.org/drawingml/2006/picture">
+                <pic:pic xmlns:pic="http://schemas.openxmlformats.org/drawingml/2006/picture">
+                  <pic:nvPicPr>
+                    <pic:cNvPr id="1" name=""/>
+                    <pic:cNvPicPr/>
+                  </pic:nvPicPr>
+                  <pic:blipFill>
+                    <a:blip r:embed="rId7"/>
+                    <a:stretch>
+                      <a:fillRect/>
+                    </a:stretch>
+                  </pic:blipFill>
+                  <pic:spPr>
+                    <a:xfrm>
+                      <a:off x="0" y="0"/>
+                      <a:ext cx="5943600" cy="1727200"/>
+                    </a:xfrm>
+                    <a:prstGeom prst="rect">
+                      <a:avLst/>
+                    </a:prstGeom>
+                  </pic:spPr>
+                </pic:pic>
+              </a:graphicData>
+            </a:graphic>
+          </wp:inline>
+        </w:drawing>
+      </w:r>
+      <w:r>
+        <w:rPr>
+          <w:color w:val="FF0000"/>
+        </w:rPr>
+        <w:br/>
+      </w:r>
+      <w:r>
+        <w:rPr>
+          <w:color w:val="FF0000"/>
+        </w:rPr>
+        <w:t>Compare-Object: C:\Users\&lt;user&gt;\Desktop\Auto-Backup-Utility\AutoBackup.ps1:446</w:t>
+      </w:r>
+      <w:r>
+        <w:br/>
+      </w:r>
+      <w:r>
+        <w:drawing>
+          <wp:inline distT="0" distB="0" distL="0" distR="0" wp14:anchorId="29B4DAE5" wp14:editId="2C3C55A9">
+            <wp:extent cx="5943600" cy="1153795"/>
+            <wp:effectExtent l="0" t="0" r="0" b="8255"/>
+            <wp:docPr id="5" name="Picture 5"/>
+            <wp:cNvGraphicFramePr>
+              <a:graphicFrameLocks xmlns:a="http://schemas.openxmlformats.org/drawingml/2006/main" noChangeAspect="1"/>
+            </wp:cNvGraphicFramePr>
+            <a:graphic xmlns:a="http://schemas.openxmlformats.org/drawingml/2006/main">
+              <a:graphicData uri="http://schemas.openxmlformats.org/drawingml/2006/picture">
+                <pic:pic xmlns:pic="http://schemas.openxmlformats.org/drawingml/2006/picture">
+                  <pic:nvPicPr>
+                    <pic:cNvPr id="1" name=""/>
+                    <pic:cNvPicPr/>
+                  </pic:nvPicPr>
+                  <pic:blipFill>
+                    <a:blip r:embed="rId8"/>
+                    <a:stretch>
+                      <a:fillRect/>
+                    </a:stretch>
+                  </pic:blipFill>
+                  <pic:spPr>
+                    <a:xfrm>
+                      <a:off x="0" y="0"/>
+                      <a:ext cx="5943600" cy="1153795"/>
+                    </a:xfrm>
+                    <a:prstGeom prst="rect">
+                      <a:avLst/>
+                    </a:prstGeom>
+                  </pic:spPr>
+                </pic:pic>
+              </a:graphicData>
+            </a:graphic>
+          </wp:inline>
+        </w:drawing>
+      </w:r>
+      <w:r>
+        <w:rPr>
+          <w:color w:val="FF0000"/>
+        </w:rPr>
+        <w:br/>
+        <w:t>Ect.</w:t>
       </w:r>
       <w:bookmarkStart w:id="0" w:name="_GoBack"/>
       <w:bookmarkEnd w:id="0"/>
-      <w:r>
-        <w:br/>
-      </w:r>
     </w:p>
     <w:sectPr>
       <w:pgSz w:w="12240" w:h="15840"/>

</xml_diff>

<commit_message>
Replaced custom copy-item with robocopy (#9 of Todo.docx)
Now instead of using the function "Copy-ItemWithProgress" we simply use the "Robocopy" to achieve the same thing, but with a lot less code.

This set of modification also changed how you define the FileMatching field for the job csv file.  Now, instead of using Regular Expressions, now you define them using Wildcard Expressions.
</commit_message>
<xml_diff>
--- a/Todo.docx
+++ b/Todo.docx
@@ -454,81 +454,25 @@
           <w:numId w:val="4"/>
         </w:numPr>
       </w:pPr>
+      <w:r>
+        <w:t xml:space="preserve">Need to have it so if a drive </w:t>
+      </w:r>
+      <w:proofErr w:type="gramStart"/>
+      <w:r>
+        <w:t>is not detected</w:t>
+      </w:r>
+      <w:proofErr w:type="gramEnd"/>
+      <w:r>
+        <w:t xml:space="preserve">, it will </w:t>
+      </w:r>
+      <w:r>
+        <w:t xml:space="preserve">not </w:t>
+      </w:r>
+      <w:r>
+        <w:t>return the “Path Errors detected” error list.</w:t>
+      </w:r>
       <w:bookmarkStart w:id="0" w:name="_GoBack"/>
       <w:bookmarkEnd w:id="0"/>
-      <w:r>
-        <w:t xml:space="preserve">Need to have it so if a drive </w:t>
-      </w:r>
-      <w:proofErr w:type="gramStart"/>
-      <w:r>
-        <w:t>is not detected</w:t>
-      </w:r>
-      <w:proofErr w:type="gramEnd"/>
-      <w:r>
-        <w:t xml:space="preserve">, it will </w:t>
-      </w:r>
-      <w:r>
-        <w:t xml:space="preserve">not </w:t>
-      </w:r>
-      <w:r>
-        <w:t>return the “Path Errors detected” error list.</w:t>
-      </w:r>
-    </w:p>
-    <w:p>
-      <w:pPr>
-        <w:pStyle w:val="ListParagraph"/>
-        <w:numPr>
-          <w:ilvl w:val="0"/>
-          <w:numId w:val="4"/>
-        </w:numPr>
-        <w:jc w:val="both"/>
-      </w:pPr>
-      <w:r>
-        <w:t xml:space="preserve">Replace our logic for copying individual files with </w:t>
-      </w:r>
-      <w:proofErr w:type="spellStart"/>
-      <w:r>
-        <w:t>robocopy</w:t>
-      </w:r>
-      <w:proofErr w:type="spellEnd"/>
-      <w:r>
-        <w:t xml:space="preserve">.  This is because initially, I though </w:t>
-      </w:r>
-      <w:proofErr w:type="spellStart"/>
-      <w:r>
-        <w:t>robocopy</w:t>
-      </w:r>
-      <w:proofErr w:type="spellEnd"/>
-      <w:r>
-        <w:t xml:space="preserve"> only did file structures.  </w:t>
-      </w:r>
-      <w:proofErr w:type="gramStart"/>
-      <w:r>
-        <w:t>But</w:t>
-      </w:r>
-      <w:proofErr w:type="gramEnd"/>
-      <w:r>
-        <w:t xml:space="preserve"> it will do individual files and specific files by removing the /</w:t>
-      </w:r>
-      <w:proofErr w:type="spellStart"/>
-      <w:r>
-        <w:t>mir</w:t>
-      </w:r>
-      <w:proofErr w:type="spellEnd"/>
-      <w:r>
-        <w:t xml:space="preserve"> argument and supplying the types of files you want to grab as described </w:t>
-      </w:r>
-      <w:hyperlink r:id="rId7" w:history="1">
-        <w:r>
-          <w:rPr>
-            <w:rStyle w:val="Hyperlink"/>
-          </w:rPr>
-          <w:t>here</w:t>
-        </w:r>
-      </w:hyperlink>
-      <w:r>
-        <w:t xml:space="preserve">. </w:t>
-      </w:r>
     </w:p>
     <w:sectPr>
       <w:pgSz w:w="12240" w:h="15840"/>

</xml_diff>

<commit_message>
Moved the Write-Progress parameters from the "Get-RobocopyProgress" function into the "Start-Backup" function
This is so that the script only creates one set of hashtables for the progress parameters.  Now, we simply update the contents of the hashtables instead of having to create a new hashtable every time the function "Get-RobocopyProgress" is called.
</commit_message>
<xml_diff>
--- a/Todo.docx
+++ b/Todo.docx
@@ -11,49 +11,77 @@
         </w:numPr>
       </w:pPr>
       <w:r>
-        <w:t xml:space="preserve">See about moving the variables used for the function </w:t>
-      </w:r>
-      <w:r>
-        <w:t>Assert-Progress</w:t>
-      </w:r>
-      <w:r>
-        <w:t xml:space="preserve"> into the function </w:t>
-      </w:r>
-      <w:r>
-        <w:t>Start-Backup</w:t>
-      </w:r>
-      <w:r>
-        <w:t xml:space="preserve"> so that we will only have one copy of the data that we will need to modify.  Then inside the functions </w:t>
-      </w:r>
-      <w:r>
-        <w:t>Get-</w:t>
+        <w:t>Need to see about implementing Start-</w:t>
       </w:r>
       <w:proofErr w:type="spellStart"/>
       <w:r>
-        <w:t>RobocopyProgress</w:t>
+        <w:t>Threadjob</w:t>
       </w:r>
       <w:proofErr w:type="spellEnd"/>
       <w:r>
-        <w:t xml:space="preserve"> and </w:t>
+        <w:t xml:space="preserve"> for the counting of the files</w:t>
+      </w:r>
+      <w:r>
+        <w:t xml:space="preserve"> before the backup progress</w:t>
+      </w:r>
+      <w:r>
+        <w:t xml:space="preserve"> to speed up the counting of the files</w:t>
+      </w:r>
+      <w:r>
+        <w:t>.</w:t>
+      </w:r>
+      <w:r>
+        <w:t xml:space="preserve">  In addition, after you start the jobs, you need to make it so that it automatically starts backing up to make it as fast as possible and the jobs will return the file count after they </w:t>
       </w:r>
       <w:proofErr w:type="gramStart"/>
       <w:r>
-        <w:t>Copy-</w:t>
-      </w:r>
-      <w:proofErr w:type="spellStart"/>
-      <w:r>
-        <w:t>ItemWithProgress</w:t>
-      </w:r>
-      <w:proofErr w:type="spellEnd"/>
+        <w:t>are done</w:t>
+      </w:r>
       <w:proofErr w:type="gramEnd"/>
       <w:r>
-        <w:t xml:space="preserve"> we will only have to modify the contents of the variables inside Start-Backup to change </w:t>
-      </w:r>
-      <w:r>
-        <w:t>its</w:t>
-      </w:r>
-      <w:r>
-        <w:t xml:space="preserve"> information.</w:t>
+        <w:t xml:space="preserve"> counting, this is because of files like inside unity.  One project along contains around 15,000 files</w:t>
+      </w:r>
+      <w:r>
+        <w:t>.</w:t>
+      </w:r>
+      <w:r>
+        <w:t xml:space="preserve">  File explore both starts to copy the files while it is counting them and it updates the files remaining portion of the backup.</w:t>
+      </w:r>
+    </w:p>
+    <w:p>
+      <w:pPr>
+        <w:pStyle w:val="ListParagraph"/>
+      </w:pPr>
+    </w:p>
+    <w:p>
+      <w:pPr>
+        <w:pStyle w:val="ListParagraph"/>
+      </w:pPr>
+      <w:r>
+        <w:t xml:space="preserve">Also, see about debugging the process and see what is causing it to take so long.  This is because when you try to do the job “Unity Projects” it will freeze at the counting of the files and I </w:t>
+      </w:r>
+      <w:r>
+        <w:t>do not</w:t>
+      </w:r>
+      <w:r>
+        <w:t xml:space="preserve"> know at what step it is causing the issue.  If it is the counting of the files from the source/destination or comparing the objects.</w:t>
+      </w:r>
+      <w:r>
+        <w:t xml:space="preserve">  </w:t>
+      </w:r>
+      <w:proofErr w:type="gramStart"/>
+      <w:r>
+        <w:t>Or</w:t>
+      </w:r>
+      <w:proofErr w:type="gramEnd"/>
+      <w:r>
+        <w:t xml:space="preserve"> see if this</w:t>
+      </w:r>
+      <w:r>
+        <w:t xml:space="preserve"> issue is</w:t>
+      </w:r>
+      <w:r>
+        <w:t xml:space="preserve"> fixed because of the change of implementation of counting the files.</w:t>
       </w:r>
     </w:p>
     <w:p>
@@ -65,80 +93,11 @@
         </w:numPr>
       </w:pPr>
       <w:r>
-        <w:t>Need to see about implementing Start-</w:t>
-      </w:r>
-      <w:proofErr w:type="spellStart"/>
-      <w:r>
-        <w:t>Threadjob</w:t>
-      </w:r>
-      <w:proofErr w:type="spellEnd"/>
-      <w:r>
-        <w:t xml:space="preserve"> for the counting of the files</w:t>
-      </w:r>
-      <w:r>
-        <w:t xml:space="preserve"> before the backup progress</w:t>
-      </w:r>
-      <w:r>
-        <w:t xml:space="preserve"> to speed up the counting of the files</w:t>
-      </w:r>
-      <w:r>
-        <w:t>.</w:t>
-      </w:r>
-      <w:r>
-        <w:t xml:space="preserve">  In addition, after you start the jobs, you need to make it so that it automatically starts backing up to make it as fast as possible and the jobs will return the file count after they </w:t>
-      </w:r>
-      <w:proofErr w:type="gramStart"/>
-      <w:r>
-        <w:t>are done</w:t>
-      </w:r>
-      <w:proofErr w:type="gramEnd"/>
-      <w:r>
-        <w:t xml:space="preserve"> counting, this is because of files like inside unity.  One project along contains around 15,000 files</w:t>
-      </w:r>
-      <w:r>
-        <w:t>.</w:t>
-      </w:r>
-      <w:r>
-        <w:t xml:space="preserve">  File explore both starts to copy the files while it is counting them and it updates the files remaining portion of the backup.</w:t>
-      </w:r>
-    </w:p>
-    <w:p>
-      <w:pPr>
-        <w:pStyle w:val="ListParagraph"/>
-      </w:pPr>
-    </w:p>
-    <w:p>
-      <w:pPr>
-        <w:pStyle w:val="ListParagraph"/>
-      </w:pPr>
-      <w:r>
-        <w:t xml:space="preserve">Also, see about debugging the process and see what is causing it to take so long.  This is because when you try to do the job “Unity Projects” it will freeze at the counting of the files and I </w:t>
-      </w:r>
-      <w:proofErr w:type="gramStart"/>
-      <w:r>
-        <w:t>don’t</w:t>
-      </w:r>
-      <w:proofErr w:type="gramEnd"/>
-      <w:r>
-        <w:t xml:space="preserve"> know at what step it is causing the issue.  If it is the counting of the files from the source/destination or comparing the objects.</w:t>
-      </w:r>
-    </w:p>
-    <w:p>
-      <w:pPr>
-        <w:pStyle w:val="ListParagraph"/>
-        <w:numPr>
-          <w:ilvl w:val="0"/>
-          <w:numId w:val="4"/>
-        </w:numPr>
-      </w:pPr>
-      <w:r>
         <w:t xml:space="preserve">See about finding some logic to better calculate the time remaining for the backup/restore process.  It currently </w:t>
       </w:r>
-      <w:proofErr w:type="gramStart"/>
-      <w:r>
-        <w:t>doesn’t</w:t>
-      </w:r>
-      <w:proofErr w:type="gramEnd"/>
+      <w:r>
+        <w:t>does not</w:t>
+      </w:r>
       <w:r>
         <w:t xml:space="preserve"> take into account the size </w:t>
       </w:r>
@@ -408,7 +367,12 @@
         <w:t xml:space="preserve"> does not have any saves,</w:t>
       </w:r>
       <w:r>
-        <w:t xml:space="preserve"> the OS will</w:t>
+        <w:t xml:space="preserve"> the Game/OS</w:t>
+      </w:r>
+      <w:bookmarkStart w:id="0" w:name="_GoBack"/>
+      <w:bookmarkEnd w:id="0"/>
+      <w:r>
+        <w:t xml:space="preserve"> will</w:t>
       </w:r>
       <w:r>
         <w:t xml:space="preserve"> not yet</w:t>
@@ -485,14 +449,18 @@
       </w:r>
       <w:r>
         <w:lastRenderedPageBreak/>
-        <w:t>below as I was editing a video of the process running.</w:t>
-      </w:r>
-      <w:bookmarkStart w:id="0" w:name="_GoBack"/>
-      <w:bookmarkEnd w:id="0"/>
+        <w:t>below as I was editing a video of the process running</w:t>
+      </w:r>
+      <w:r>
+        <w:t>.</w:t>
+      </w:r>
       <w:r>
         <w:br/>
       </w:r>
       <w:r>
+        <w:rPr>
+          <w:noProof/>
+        </w:rPr>
         <w:drawing>
           <wp:inline distT="0" distB="0" distL="0" distR="0" wp14:anchorId="2FF8D5F8" wp14:editId="016BD0A9">
             <wp:extent cx="5943600" cy="817245"/>
@@ -528,6 +496,29 @@
             </a:graphic>
           </wp:inline>
         </w:drawing>
+      </w:r>
+    </w:p>
+    <w:p>
+      <w:pPr>
+        <w:pStyle w:val="ListParagraph"/>
+        <w:numPr>
+          <w:ilvl w:val="0"/>
+          <w:numId w:val="4"/>
+        </w:numPr>
+      </w:pPr>
+      <w:r>
+        <w:t xml:space="preserve">See about adding an option to allow the user to choose if they want a progress bar to </w:t>
+      </w:r>
+      <w:proofErr w:type="gramStart"/>
+      <w:r>
+        <w:t>be shown</w:t>
+      </w:r>
+      <w:proofErr w:type="gramEnd"/>
+      <w:r>
+        <w:t xml:space="preserve"> or not, because it will resu</w:t>
+      </w:r>
+      <w:r>
+        <w:t>lt in the process being faster I think.</w:t>
       </w:r>
     </w:p>
     <w:sectPr>

</xml_diff>

<commit_message>
Simplfiled grabbing of source/destination drives for the function Assert-ValidDrivesAndPaths
</commit_message>
<xml_diff>
--- a/Todo.docx
+++ b/Todo.docx
@@ -369,8 +369,6 @@
       <w:r>
         <w:t xml:space="preserve"> the Game/OS</w:t>
       </w:r>
-      <w:bookmarkStart w:id="0" w:name="_GoBack"/>
-      <w:bookmarkEnd w:id="0"/>
       <w:r>
         <w:t xml:space="preserve"> will</w:t>
       </w:r>
@@ -435,6 +433,61 @@
       <w:r>
         <w:t>return the “Path Errors detected” error list.</w:t>
       </w:r>
+      <w:r>
+        <w:t xml:space="preserve"> (</w:t>
+      </w:r>
+      <w:r>
+        <w:rPr>
+          <w:color w:val="FF0000"/>
+        </w:rPr>
+        <w:t>Cannot</w:t>
+      </w:r>
+      <w:r>
+        <w:rPr>
+          <w:color w:val="FF0000"/>
+        </w:rPr>
+        <w:t xml:space="preserve"> seem to replicate and the logic implies it should be impossible because we are using </w:t>
+      </w:r>
+      <w:r>
+        <w:rPr>
+          <w:color w:val="FF0000"/>
+        </w:rPr>
+        <w:t>an</w:t>
+      </w:r>
+      <w:r>
+        <w:rPr>
+          <w:color w:val="FF0000"/>
+        </w:rPr>
+        <w:t xml:space="preserve"> </w:t>
+      </w:r>
+      <w:proofErr w:type="spellStart"/>
+      <w:r>
+        <w:rPr>
+          <w:color w:val="FF0000"/>
+        </w:rPr>
+        <w:t>elseif</w:t>
+      </w:r>
+      <w:proofErr w:type="spellEnd"/>
+      <w:r>
+        <w:rPr>
+          <w:color w:val="FF0000"/>
+        </w:rPr>
+        <w:t xml:space="preserve"> </w:t>
+      </w:r>
+      <w:r>
+        <w:rPr>
+          <w:color w:val="FF0000"/>
+        </w:rPr>
+        <w:t>statement</w:t>
+      </w:r>
+      <w:r>
+        <w:t>)</w:t>
+      </w:r>
+      <w:r>
+        <w:t>.</w:t>
+      </w:r>
+      <w:bookmarkStart w:id="0" w:name="_GoBack"/>
+      <w:bookmarkEnd w:id="0"/>
     </w:p>
     <w:p>
       <w:pPr>

</xml_diff>